<commit_message>
Finalized docs for part3
</commit_message>
<xml_diff>
--- a/Group4_ResponsePrediction_Part3.docx
+++ b/Group4_ResponsePrediction_Part3.docx
@@ -696,12 +696,12 @@
           <wp:inline distB="0" distT="0" distL="0" distR="0">
             <wp:extent cx="1725361" cy="3490237"/>
             <wp:effectExtent b="0" l="0" r="0" t="0"/>
-            <wp:docPr descr="A screenshot of a cell phone&#10;&#10;Description automatically generated" id="3" name="image1.png"/>
+            <wp:docPr descr="A screenshot of a cell phone&#10;&#10;Description automatically generated" id="2" name="image2.png"/>
             <a:graphic>
               <a:graphicData uri="http://schemas.openxmlformats.org/drawingml/2006/picture">
                 <pic:pic>
                   <pic:nvPicPr>
-                    <pic:cNvPr descr="A screenshot of a cell phone&#10;&#10;Description automatically generated" id="0" name="image1.png"/>
+                    <pic:cNvPr descr="A screenshot of a cell phone&#10;&#10;Description automatically generated" id="0" name="image2.png"/>
                     <pic:cNvPicPr preferRelativeResize="0"/>
                   </pic:nvPicPr>
                   <pic:blipFill>
@@ -746,12 +746,12 @@
           <wp:inline distB="0" distT="0" distL="0" distR="0">
             <wp:extent cx="2774013" cy="1660358"/>
             <wp:effectExtent b="0" l="0" r="0" t="0"/>
-            <wp:docPr descr="A screenshot of a cell phone&#10;&#10;Description automatically generated" id="6" name="image2.png"/>
+            <wp:docPr descr="A screenshot of a cell phone&#10;&#10;Description automatically generated" id="5" name="image1.png"/>
             <a:graphic>
               <a:graphicData uri="http://schemas.openxmlformats.org/drawingml/2006/picture">
                 <pic:pic>
                   <pic:nvPicPr>
-                    <pic:cNvPr descr="A screenshot of a cell phone&#10;&#10;Description automatically generated" id="0" name="image2.png"/>
+                    <pic:cNvPr descr="A screenshot of a cell phone&#10;&#10;Description automatically generated" id="0" name="image1.png"/>
                     <pic:cNvPicPr preferRelativeResize="0"/>
                   </pic:nvPicPr>
                   <pic:blipFill>
@@ -1214,21 +1214,26 @@
         </w:rPr>
         <w:t xml:space="preserve">As a group, we plan to meet once a week, currently every Sunday, to discuss work to be completed and make any necessary changes to milestones or other portions of the group project. We plan to meet via video conference and will continue to collaborate between meetings via e-mail or text message.</w:t>
       </w:r>
-    </w:p>
-    <w:p>
-      <w:pPr>
-        <w:spacing w:after="120" w:before="20" w:lineRule="auto"/>
-        <w:jc w:val="both"/>
-        <w:rPr>
-          <w:rFonts w:ascii="Linux Libertine" w:cs="Linux Libertine" w:eastAsia="Linux Libertine" w:hAnsi="Linux Libertine"/>
-        </w:rPr>
-      </w:pPr>
-      <w:r>
-        <w:rPr>
-          <w:rFonts w:ascii="Linux Libertine" w:cs="Linux Libertine" w:eastAsia="Linux Libertine" w:hAnsi="Linux Libertine"/>
-          <w:rtl w:val="0"/>
-        </w:rPr>
-        <w:t xml:space="preserve">Project Proposal Paper Part 2 drafts should be completed by Friday, July 9</w:t>
+      <w:r>
+        <w:rPr>
+          <w:rtl w:val="0"/>
+        </w:rPr>
+      </w:r>
+    </w:p>
+    <w:p>
+      <w:pPr>
+        <w:spacing w:after="120" w:before="20" w:lineRule="auto"/>
+        <w:jc w:val="both"/>
+        <w:rPr>
+          <w:rFonts w:ascii="Linux Libertine" w:cs="Linux Libertine" w:eastAsia="Linux Libertine" w:hAnsi="Linux Libertine"/>
+        </w:rPr>
+      </w:pPr>
+      <w:r>
+        <w:rPr>
+          <w:rFonts w:ascii="Linux Libertine" w:cs="Linux Libertine" w:eastAsia="Linux Libertine" w:hAnsi="Linux Libertine"/>
+          <w:rtl w:val="0"/>
+        </w:rPr>
+        <w:t xml:space="preserve">We plan to have the remaining portions of our project, parts 4-6, completed by Sunday, August 3</w:t>
       </w:r>
       <w:r>
         <w:rPr>
@@ -1236,98 +1241,6 @@
           <w:vertAlign w:val="superscript"/>
           <w:rtl w:val="0"/>
         </w:rPr>
-        <w:t xml:space="preserve">th</w:t>
-      </w:r>
-      <w:r>
-        <w:rPr>
-          <w:rFonts w:ascii="Linux Libertine" w:cs="Linux Libertine" w:eastAsia="Linux Libertine" w:hAnsi="Linux Libertine"/>
-          <w:rtl w:val="0"/>
-        </w:rPr>
-        <w:t xml:space="preserve"> for group members to review and edit. Reviewed and completed edits should be completed by Friday, July 17</w:t>
-      </w:r>
-      <w:r>
-        <w:rPr>
-          <w:rFonts w:ascii="Linux Libertine" w:cs="Linux Libertine" w:eastAsia="Linux Libertine" w:hAnsi="Linux Libertine"/>
-          <w:vertAlign w:val="superscript"/>
-          <w:rtl w:val="0"/>
-        </w:rPr>
-        <w:t xml:space="preserve">th</w:t>
-      </w:r>
-      <w:r>
-        <w:rPr>
-          <w:rFonts w:ascii="Linux Libertine" w:cs="Linux Libertine" w:eastAsia="Linux Libertine" w:hAnsi="Linux Libertine"/>
-          <w:rtl w:val="0"/>
-        </w:rPr>
-        <w:t xml:space="preserve"> for submission.</w:t>
-      </w:r>
-    </w:p>
-    <w:p>
-      <w:pPr>
-        <w:spacing w:after="120" w:before="20" w:lineRule="auto"/>
-        <w:jc w:val="both"/>
-        <w:rPr>
-          <w:rFonts w:ascii="Linux Libertine" w:cs="Linux Libertine" w:eastAsia="Linux Libertine" w:hAnsi="Linux Libertine"/>
-        </w:rPr>
-      </w:pPr>
-      <w:r>
-        <w:rPr>
-          <w:rFonts w:ascii="Linux Libertine" w:cs="Linux Libertine" w:eastAsia="Linux Libertine" w:hAnsi="Linux Libertine"/>
-          <w:rtl w:val="0"/>
-        </w:rPr>
-        <w:t xml:space="preserve">Given the one week between the Part 2 and Part 3 submission, initial drafts for Part 3 should be completed by Sunday, July 19</w:t>
-      </w:r>
-      <w:r>
-        <w:rPr>
-          <w:rFonts w:ascii="Linux Libertine" w:cs="Linux Libertine" w:eastAsia="Linux Libertine" w:hAnsi="Linux Libertine"/>
-          <w:vertAlign w:val="superscript"/>
-          <w:rtl w:val="0"/>
-        </w:rPr>
-        <w:t xml:space="preserve">th</w:t>
-      </w:r>
-      <w:r>
-        <w:rPr>
-          <w:rFonts w:ascii="Linux Libertine" w:cs="Linux Libertine" w:eastAsia="Linux Libertine" w:hAnsi="Linux Libertine"/>
-          <w:rtl w:val="0"/>
-        </w:rPr>
-        <w:t xml:space="preserve">. This due date includes dataset evaluations and work for the data set being completed. This milestone will allow time for group members to collaborate and edit Part 3 so it can be submitted by Friday, July 24</w:t>
-      </w:r>
-      <w:r>
-        <w:rPr>
-          <w:rFonts w:ascii="Linux Libertine" w:cs="Linux Libertine" w:eastAsia="Linux Libertine" w:hAnsi="Linux Libertine"/>
-          <w:vertAlign w:val="superscript"/>
-          <w:rtl w:val="0"/>
-        </w:rPr>
-        <w:t xml:space="preserve">th</w:t>
-      </w:r>
-      <w:r>
-        <w:rPr>
-          <w:rFonts w:ascii="Linux Libertine" w:cs="Linux Libertine" w:eastAsia="Linux Libertine" w:hAnsi="Linux Libertine"/>
-          <w:rtl w:val="0"/>
-        </w:rPr>
-        <w:t xml:space="preserve">.</w:t>
-      </w:r>
-    </w:p>
-    <w:p>
-      <w:pPr>
-        <w:spacing w:after="120" w:before="20" w:lineRule="auto"/>
-        <w:jc w:val="both"/>
-        <w:rPr>
-          <w:rFonts w:ascii="Linux Libertine" w:cs="Linux Libertine" w:eastAsia="Linux Libertine" w:hAnsi="Linux Libertine"/>
-        </w:rPr>
-      </w:pPr>
-      <w:r>
-        <w:rPr>
-          <w:rFonts w:ascii="Linux Libertine" w:cs="Linux Libertine" w:eastAsia="Linux Libertine" w:hAnsi="Linux Libertine"/>
-          <w:rtl w:val="0"/>
-        </w:rPr>
-        <w:t xml:space="preserve">We plan to have the remaining portions of our project, parts 4-6, completed by Sunday, August 3</w:t>
-      </w:r>
-      <w:r>
-        <w:rPr>
-          <w:rFonts w:ascii="Linux Libertine" w:cs="Linux Libertine" w:eastAsia="Linux Libertine" w:hAnsi="Linux Libertine"/>
-          <w:vertAlign w:val="superscript"/>
-          <w:rtl w:val="0"/>
-        </w:rPr>
         <w:t xml:space="preserve">rd</w:t>
       </w:r>
       <w:r>
@@ -1357,20 +1270,6 @@
     <w:p>
       <w:pPr>
         <w:spacing w:after="120" w:before="20" w:lineRule="auto"/>
-        <w:jc w:val="both"/>
-        <w:rPr>
-          <w:rFonts w:ascii="Linux Libertine" w:cs="Linux Libertine" w:eastAsia="Linux Libertine" w:hAnsi="Linux Libertine"/>
-        </w:rPr>
-      </w:pPr>
-      <w:r>
-        <w:rPr>
-          <w:rtl w:val="0"/>
-        </w:rPr>
-      </w:r>
-    </w:p>
-    <w:p>
-      <w:pPr>
-        <w:spacing w:after="120" w:before="20" w:lineRule="auto"/>
         <w:rPr>
           <w:rFonts w:ascii="Linux Libertine" w:cs="Linux Libertine" w:eastAsia="Linux Libertine" w:hAnsi="Linux Libertine"/>
         </w:rPr>
@@ -1424,22 +1323,9 @@
     <w:p>
       <w:pPr>
         <w:spacing w:after="120" w:before="20" w:lineRule="auto"/>
-        <w:jc w:val="both"/>
-        <w:rPr>
-          <w:rFonts w:ascii="Linux Libertine" w:cs="Linux Libertine" w:eastAsia="Linux Libertine" w:hAnsi="Linux Libertine"/>
-        </w:rPr>
-      </w:pPr>
-      <w:r>
-        <w:rPr>
-          <w:rtl w:val="0"/>
-        </w:rPr>
-      </w:r>
-    </w:p>
-    <w:p>
-      <w:pPr>
-        <w:spacing w:after="120" w:before="20" w:lineRule="auto"/>
-        <w:rPr>
-          <w:rFonts w:ascii="Linux Libertine" w:cs="Linux Libertine" w:eastAsia="Linux Libertine" w:hAnsi="Linux Libertine"/>
+        <w:rPr>
+          <w:rFonts w:ascii="Linux Libertine" w:cs="Linux Libertine" w:eastAsia="Linux Libertine" w:hAnsi="Linux Libertine"/>
+          <w:b w:val="1"/>
         </w:rPr>
       </w:pPr>
       <w:r>
@@ -1450,10 +1336,35 @@
         </w:rPr>
         <w:t xml:space="preserve">PROGRESS - EDA</w:t>
       </w:r>
-      <w:r>
-        <w:rPr>
-          <w:rtl w:val="0"/>
-        </w:rPr>
+    </w:p>
+    <w:p>
+      <w:pPr>
+        <w:spacing w:after="120" w:before="20" w:lineRule="auto"/>
+        <w:rPr>
+          <w:rFonts w:ascii="Linux Libertine" w:cs="Linux Libertine" w:eastAsia="Linux Libertine" w:hAnsi="Linux Libertine"/>
+        </w:rPr>
+      </w:pPr>
+      <w:r>
+        <w:rPr>
+          <w:rFonts w:ascii="Linux Libertine" w:cs="Linux Libertine" w:eastAsia="Linux Libertine" w:hAnsi="Linux Libertine"/>
+          <w:rtl w:val="0"/>
+        </w:rPr>
+        <w:t xml:space="preserve">Our exploratory data analysis at this point includes time series visualizations of the raw data (with some smoothing), just to get an understanding of how the sensor data is changing over the duration of the study, and how it relates to the subjects ‘protcal condition’. </w:t>
+      </w:r>
+    </w:p>
+    <w:p>
+      <w:pPr>
+        <w:spacing w:after="120" w:before="20" w:lineRule="auto"/>
+        <w:rPr>
+          <w:rFonts w:ascii="Linux Libertine" w:cs="Linux Libertine" w:eastAsia="Linux Libertine" w:hAnsi="Linux Libertine"/>
+        </w:rPr>
+      </w:pPr>
+      <w:r>
+        <w:rPr>
+          <w:rFonts w:ascii="Linux Libertine" w:cs="Linux Libertine" w:eastAsia="Linux Libertine" w:hAnsi="Linux Libertine"/>
+          <w:rtl w:val="0"/>
+        </w:rPr>
+        <w:t xml:space="preserve">For this submission we’ve included exploratory graphs from 3 subjects (1,4,8), with 4 time series graphs for each subject. The first graph shows the subjects entries for the protocol condition (0 = not defined / transient, 1 = baseline, 2 = stress, 3 = amusement, 4 = meditation, 5/6/7 = should be ignored). The next three graphs show sensor readings for respiration, temperature, and electrodermal activity respectively - these graphs ‘smoothed’ the raw data which was sampled at 700Hz, by averaging every 100 entries. As you’ll see below, the electrodermal and temperature time series graphs are more legible in the sense that you can easily identify a sensor reading at a particular time during the study, where the variation in the raw respiration data doesn’t allow for that legibility. The visualization is telling though, because the increased variability indicates greater displacement from the subject’s inhaling and exhaling.</w:t>
       </w:r>
     </w:p>
     <w:p>
@@ -1490,14 +1401,14 @@
         </w:rPr>
         <w:drawing>
           <wp:inline distB="114300" distT="114300" distL="114300" distR="114300">
-            <wp:extent cx="2743200" cy="2057400"/>
+            <wp:extent cx="2619153" cy="1966913"/>
             <wp:effectExtent b="0" l="0" r="0" t="0"/>
-            <wp:docPr id="5" name="image5.png"/>
+            <wp:docPr id="4" name="image10.png"/>
             <a:graphic>
               <a:graphicData uri="http://schemas.openxmlformats.org/drawingml/2006/picture">
                 <pic:pic>
                   <pic:nvPicPr>
-                    <pic:cNvPr id="0" name="image5.png"/>
+                    <pic:cNvPr id="0" name="image10.png"/>
                     <pic:cNvPicPr preferRelativeResize="0"/>
                   </pic:nvPicPr>
                   <pic:blipFill>
@@ -1510,7 +1421,7 @@
                   <pic:spPr>
                     <a:xfrm>
                       <a:off x="0" y="0"/>
-                      <a:ext cx="2743200" cy="2057400"/>
+                      <a:ext cx="2619153" cy="1966913"/>
                     </a:xfrm>
                     <a:prstGeom prst="rect"/>
                     <a:ln/>
@@ -1530,28 +1441,6 @@
     <w:p>
       <w:pPr>
         <w:spacing w:after="120" w:before="20" w:lineRule="auto"/>
-        <w:jc w:val="both"/>
-        <w:rPr>
-          <w:rFonts w:ascii="Linux Libertine" w:cs="Linux Libertine" w:eastAsia="Linux Libertine" w:hAnsi="Linux Libertine"/>
-          <w:b w:val="1"/>
-        </w:rPr>
-      </w:pPr>
-      <w:r>
-        <w:rPr>
-          <w:rFonts w:ascii="Linux Libertine" w:cs="Linux Libertine" w:eastAsia="Linux Libertine" w:hAnsi="Linux Libertine"/>
-          <w:rtl w:val="0"/>
-        </w:rPr>
-        <w:t xml:space="preserve">Label Description...</w:t>
-      </w:r>
-      <w:r>
-        <w:rPr>
-          <w:rtl w:val="0"/>
-        </w:rPr>
-      </w:r>
-    </w:p>
-    <w:p>
-      <w:pPr>
-        <w:spacing w:after="120" w:before="20" w:lineRule="auto"/>
         <w:jc w:val="center"/>
         <w:rPr>
           <w:rFonts w:ascii="Linux Libertine" w:cs="Linux Libertine" w:eastAsia="Linux Libertine" w:hAnsi="Linux Libertine"/>
@@ -1567,12 +1456,12 @@
           <wp:inline distB="114300" distT="114300" distL="114300" distR="114300">
             <wp:extent cx="2743200" cy="2057400"/>
             <wp:effectExtent b="0" l="0" r="0" t="0"/>
-            <wp:docPr id="12" name="image14.png"/>
+            <wp:docPr id="10" name="image11.png"/>
             <a:graphic>
               <a:graphicData uri="http://schemas.openxmlformats.org/drawingml/2006/picture">
                 <pic:pic>
                   <pic:nvPicPr>
-                    <pic:cNvPr id="0" name="image14.png"/>
+                    <pic:cNvPr id="0" name="image11.png"/>
                     <pic:cNvPicPr preferRelativeResize="0"/>
                   </pic:nvPicPr>
                   <pic:blipFill>
@@ -1605,23 +1494,19 @@
     <w:p>
       <w:pPr>
         <w:spacing w:after="120" w:before="20" w:lineRule="auto"/>
-        <w:jc w:val="both"/>
-        <w:rPr>
-          <w:rFonts w:ascii="Linux Libertine" w:cs="Linux Libertine" w:eastAsia="Linux Libertine" w:hAnsi="Linux Libertine"/>
-          <w:b w:val="1"/>
-        </w:rPr>
-      </w:pPr>
-      <w:r>
-        <w:rPr>
-          <w:rFonts w:ascii="Linux Libertine" w:cs="Linux Libertine" w:eastAsia="Linux Libertine" w:hAnsi="Linux Libertine"/>
-          <w:rtl w:val="0"/>
-        </w:rPr>
-        <w:t xml:space="preserve">Resp Description...</w:t>
-      </w:r>
-      <w:r>
-        <w:rPr>
-          <w:rtl w:val="0"/>
-        </w:rPr>
+        <w:jc w:val="center"/>
+        <w:rPr>
+          <w:rFonts w:ascii="Linux Libertine" w:cs="Linux Libertine" w:eastAsia="Linux Libertine" w:hAnsi="Linux Libertine"/>
+          <w:b w:val="1"/>
+        </w:rPr>
+      </w:pPr>
+      <w:r>
+        <w:rPr>
+          <w:rFonts w:ascii="Linux Libertine" w:cs="Linux Libertine" w:eastAsia="Linux Libertine" w:hAnsi="Linux Libertine"/>
+          <w:b w:val="1"/>
+          <w:rtl w:val="0"/>
+        </w:rPr>
+        <w:t xml:space="preserve">Respiration - Subject 1</w:t>
       </w:r>
     </w:p>
     <w:p>
@@ -1642,12 +1527,12 @@
           <wp:inline distB="114300" distT="114300" distL="114300" distR="114300">
             <wp:extent cx="2743200" cy="2057400"/>
             <wp:effectExtent b="0" l="0" r="0" t="0"/>
-            <wp:docPr id="15" name="image12.png"/>
+            <wp:docPr id="12" name="image5.png"/>
             <a:graphic>
               <a:graphicData uri="http://schemas.openxmlformats.org/drawingml/2006/picture">
                 <pic:pic>
                   <pic:nvPicPr>
-                    <pic:cNvPr id="0" name="image12.png"/>
+                    <pic:cNvPr id="0" name="image5.png"/>
                     <pic:cNvPicPr preferRelativeResize="0"/>
                   </pic:nvPicPr>
                   <pic:blipFill>
@@ -1680,23 +1565,19 @@
     <w:p>
       <w:pPr>
         <w:spacing w:after="120" w:before="20" w:lineRule="auto"/>
-        <w:jc w:val="both"/>
-        <w:rPr>
-          <w:rFonts w:ascii="Linux Libertine" w:cs="Linux Libertine" w:eastAsia="Linux Libertine" w:hAnsi="Linux Libertine"/>
-          <w:b w:val="1"/>
-        </w:rPr>
-      </w:pPr>
-      <w:r>
-        <w:rPr>
-          <w:rFonts w:ascii="Linux Libertine" w:cs="Linux Libertine" w:eastAsia="Linux Libertine" w:hAnsi="Linux Libertine"/>
-          <w:rtl w:val="0"/>
-        </w:rPr>
-        <w:t xml:space="preserve">Temp Description...</w:t>
-      </w:r>
-      <w:r>
-        <w:rPr>
-          <w:rtl w:val="0"/>
-        </w:rPr>
+        <w:jc w:val="center"/>
+        <w:rPr>
+          <w:rFonts w:ascii="Linux Libertine" w:cs="Linux Libertine" w:eastAsia="Linux Libertine" w:hAnsi="Linux Libertine"/>
+          <w:b w:val="1"/>
+        </w:rPr>
+      </w:pPr>
+      <w:r>
+        <w:rPr>
+          <w:rFonts w:ascii="Linux Libertine" w:cs="Linux Libertine" w:eastAsia="Linux Libertine" w:hAnsi="Linux Libertine"/>
+          <w:b w:val="1"/>
+          <w:rtl w:val="0"/>
+        </w:rPr>
+        <w:t xml:space="preserve">Tempurature - Subject 1</w:t>
       </w:r>
     </w:p>
     <w:p>
@@ -1717,12 +1598,12 @@
           <wp:inline distB="114300" distT="114300" distL="114300" distR="114300">
             <wp:extent cx="2743200" cy="2057400"/>
             <wp:effectExtent b="0" l="0" r="0" t="0"/>
-            <wp:docPr id="18" name="image18.png"/>
+            <wp:docPr id="14" name="image8.png"/>
             <a:graphic>
               <a:graphicData uri="http://schemas.openxmlformats.org/drawingml/2006/picture">
                 <pic:pic>
                   <pic:nvPicPr>
-                    <pic:cNvPr id="0" name="image18.png"/>
+                    <pic:cNvPr id="0" name="image8.png"/>
                     <pic:cNvPicPr preferRelativeResize="0"/>
                   </pic:nvPicPr>
                   <pic:blipFill>
@@ -1755,19 +1636,60 @@
     <w:p>
       <w:pPr>
         <w:spacing w:after="120" w:before="20" w:lineRule="auto"/>
-        <w:jc w:val="both"/>
-        <w:rPr>
-          <w:rFonts w:ascii="Linux Libertine" w:cs="Linux Libertine" w:eastAsia="Linux Libertine" w:hAnsi="Linux Libertine"/>
-          <w:b w:val="1"/>
-        </w:rPr>
-      </w:pPr>
-      <w:r>
-        <w:rPr>
-          <w:rFonts w:ascii="Linux Libertine" w:cs="Linux Libertine" w:eastAsia="Linux Libertine" w:hAnsi="Linux Libertine"/>
-          <w:rtl w:val="0"/>
-        </w:rPr>
-        <w:t xml:space="preserve">EDA Description...</w:t>
-      </w:r>
+        <w:jc w:val="center"/>
+        <w:rPr>
+          <w:rFonts w:ascii="Linux Libertine" w:cs="Linux Libertine" w:eastAsia="Linux Libertine" w:hAnsi="Linux Libertine"/>
+          <w:b w:val="1"/>
+        </w:rPr>
+      </w:pPr>
+      <w:r>
+        <w:rPr>
+          <w:rFonts w:ascii="Linux Libertine" w:cs="Linux Libertine" w:eastAsia="Linux Libertine" w:hAnsi="Linux Libertine"/>
+          <w:b w:val="1"/>
+          <w:rtl w:val="0"/>
+        </w:rPr>
+        <w:t xml:space="preserve">EDA - Subject 1</w:t>
+      </w:r>
+    </w:p>
+    <w:p>
+      <w:pPr>
+        <w:spacing w:after="120" w:before="20" w:lineRule="auto"/>
+        <w:jc w:val="both"/>
+        <w:rPr>
+          <w:rFonts w:ascii="Linux Libertine" w:cs="Linux Libertine" w:eastAsia="Linux Libertine" w:hAnsi="Linux Libertine"/>
+          <w:b w:val="1"/>
+        </w:rPr>
+      </w:pPr>
+      <w:r>
+        <w:rPr>
+          <w:rtl w:val="0"/>
+        </w:rPr>
+      </w:r>
+    </w:p>
+    <w:p>
+      <w:pPr>
+        <w:spacing w:after="120" w:before="20" w:lineRule="auto"/>
+        <w:jc w:val="both"/>
+        <w:rPr>
+          <w:rFonts w:ascii="Linux Libertine" w:cs="Linux Libertine" w:eastAsia="Linux Libertine" w:hAnsi="Linux Libertine"/>
+          <w:b w:val="1"/>
+        </w:rPr>
+      </w:pPr>
+      <w:r>
+        <w:rPr>
+          <w:rtl w:val="0"/>
+        </w:rPr>
+      </w:r>
+    </w:p>
+    <w:p>
+      <w:pPr>
+        <w:spacing w:after="120" w:before="20" w:lineRule="auto"/>
+        <w:jc w:val="both"/>
+        <w:rPr>
+          <w:rFonts w:ascii="Linux Libertine" w:cs="Linux Libertine" w:eastAsia="Linux Libertine" w:hAnsi="Linux Libertine"/>
+          <w:b w:val="1"/>
+        </w:rPr>
+      </w:pPr>
       <w:r>
         <w:rPr>
           <w:rtl w:val="0"/>
@@ -1810,12 +1732,12 @@
           <wp:inline distB="114300" distT="114300" distL="114300" distR="114300">
             <wp:extent cx="2647950" cy="1985963"/>
             <wp:effectExtent b="0" l="0" r="0" t="0"/>
-            <wp:docPr id="7" name="image10.png"/>
+            <wp:docPr id="6" name="image4.png"/>
             <a:graphic>
               <a:graphicData uri="http://schemas.openxmlformats.org/drawingml/2006/picture">
                 <pic:pic>
                   <pic:nvPicPr>
-                    <pic:cNvPr id="0" name="image10.png"/>
+                    <pic:cNvPr id="0" name="image4.png"/>
                     <pic:cNvPicPr preferRelativeResize="0"/>
                   </pic:nvPicPr>
                   <pic:blipFill>
@@ -1848,23 +1770,19 @@
     <w:p>
       <w:pPr>
         <w:spacing w:after="120" w:before="20" w:lineRule="auto"/>
-        <w:jc w:val="both"/>
-        <w:rPr>
-          <w:rFonts w:ascii="Linux Libertine" w:cs="Linux Libertine" w:eastAsia="Linux Libertine" w:hAnsi="Linux Libertine"/>
-          <w:b w:val="1"/>
-        </w:rPr>
-      </w:pPr>
-      <w:r>
-        <w:rPr>
-          <w:rFonts w:ascii="Linux Libertine" w:cs="Linux Libertine" w:eastAsia="Linux Libertine" w:hAnsi="Linux Libertine"/>
-          <w:rtl w:val="0"/>
-        </w:rPr>
-        <w:t xml:space="preserve">Label Description...</w:t>
-      </w:r>
-      <w:r>
-        <w:rPr>
-          <w:rtl w:val="0"/>
-        </w:rPr>
+        <w:jc w:val="center"/>
+        <w:rPr>
+          <w:rFonts w:ascii="Linux Libertine" w:cs="Linux Libertine" w:eastAsia="Linux Libertine" w:hAnsi="Linux Libertine"/>
+          <w:b w:val="1"/>
+        </w:rPr>
+      </w:pPr>
+      <w:r>
+        <w:rPr>
+          <w:rFonts w:ascii="Linux Libertine" w:cs="Linux Libertine" w:eastAsia="Linux Libertine" w:hAnsi="Linux Libertine"/>
+          <w:b w:val="1"/>
+          <w:rtl w:val="0"/>
+        </w:rPr>
+        <w:t xml:space="preserve">Protocals - Subject 4</w:t>
       </w:r>
     </w:p>
     <w:p>
@@ -1885,12 +1803,12 @@
           <wp:inline distB="114300" distT="114300" distL="114300" distR="114300">
             <wp:extent cx="2597150" cy="1947863"/>
             <wp:effectExtent b="0" l="0" r="0" t="0"/>
-            <wp:docPr id="14" name="image11.png"/>
+            <wp:docPr id="11" name="image9.png"/>
             <a:graphic>
               <a:graphicData uri="http://schemas.openxmlformats.org/drawingml/2006/picture">
                 <pic:pic>
                   <pic:nvPicPr>
-                    <pic:cNvPr id="0" name="image11.png"/>
+                    <pic:cNvPr id="0" name="image9.png"/>
                     <pic:cNvPicPr preferRelativeResize="0"/>
                   </pic:nvPicPr>
                   <pic:blipFill>
@@ -1923,23 +1841,19 @@
     <w:p>
       <w:pPr>
         <w:spacing w:after="120" w:before="20" w:lineRule="auto"/>
-        <w:jc w:val="both"/>
-        <w:rPr>
-          <w:rFonts w:ascii="Linux Libertine" w:cs="Linux Libertine" w:eastAsia="Linux Libertine" w:hAnsi="Linux Libertine"/>
-          <w:b w:val="1"/>
-        </w:rPr>
-      </w:pPr>
-      <w:r>
-        <w:rPr>
-          <w:rFonts w:ascii="Linux Libertine" w:cs="Linux Libertine" w:eastAsia="Linux Libertine" w:hAnsi="Linux Libertine"/>
-          <w:rtl w:val="0"/>
-        </w:rPr>
-        <w:t xml:space="preserve">Resp Description...</w:t>
-      </w:r>
-      <w:r>
-        <w:rPr>
-          <w:rtl w:val="0"/>
-        </w:rPr>
+        <w:jc w:val="center"/>
+        <w:rPr>
+          <w:rFonts w:ascii="Linux Libertine" w:cs="Linux Libertine" w:eastAsia="Linux Libertine" w:hAnsi="Linux Libertine"/>
+          <w:b w:val="1"/>
+        </w:rPr>
+      </w:pPr>
+      <w:r>
+        <w:rPr>
+          <w:rFonts w:ascii="Linux Libertine" w:cs="Linux Libertine" w:eastAsia="Linux Libertine" w:hAnsi="Linux Libertine"/>
+          <w:b w:val="1"/>
+          <w:rtl w:val="0"/>
+        </w:rPr>
+        <w:t xml:space="preserve">Respiration - Subject 1</w:t>
       </w:r>
     </w:p>
     <w:p>
@@ -1960,12 +1874,12 @@
           <wp:inline distB="114300" distT="114300" distL="114300" distR="114300">
             <wp:extent cx="2743200" cy="2057400"/>
             <wp:effectExtent b="0" l="0" r="0" t="0"/>
-            <wp:docPr id="11" name="image9.png"/>
+            <wp:docPr id="9" name="image6.png"/>
             <a:graphic>
               <a:graphicData uri="http://schemas.openxmlformats.org/drawingml/2006/picture">
                 <pic:pic>
                   <pic:nvPicPr>
-                    <pic:cNvPr id="0" name="image9.png"/>
+                    <pic:cNvPr id="0" name="image6.png"/>
                     <pic:cNvPicPr preferRelativeResize="0"/>
                   </pic:nvPicPr>
                   <pic:blipFill>
@@ -1998,23 +1912,19 @@
     <w:p>
       <w:pPr>
         <w:spacing w:after="120" w:before="20" w:lineRule="auto"/>
-        <w:jc w:val="both"/>
-        <w:rPr>
-          <w:rFonts w:ascii="Linux Libertine" w:cs="Linux Libertine" w:eastAsia="Linux Libertine" w:hAnsi="Linux Libertine"/>
-          <w:b w:val="1"/>
-        </w:rPr>
-      </w:pPr>
-      <w:r>
-        <w:rPr>
-          <w:rFonts w:ascii="Linux Libertine" w:cs="Linux Libertine" w:eastAsia="Linux Libertine" w:hAnsi="Linux Libertine"/>
-          <w:rtl w:val="0"/>
-        </w:rPr>
-        <w:t xml:space="preserve">Temp Description...</w:t>
-      </w:r>
-      <w:r>
-        <w:rPr>
-          <w:rtl w:val="0"/>
-        </w:rPr>
+        <w:jc w:val="center"/>
+        <w:rPr>
+          <w:rFonts w:ascii="Linux Libertine" w:cs="Linux Libertine" w:eastAsia="Linux Libertine" w:hAnsi="Linux Libertine"/>
+          <w:b w:val="1"/>
+        </w:rPr>
+      </w:pPr>
+      <w:r>
+        <w:rPr>
+          <w:rFonts w:ascii="Linux Libertine" w:cs="Linux Libertine" w:eastAsia="Linux Libertine" w:hAnsi="Linux Libertine"/>
+          <w:b w:val="1"/>
+          <w:rtl w:val="0"/>
+        </w:rPr>
+        <w:t xml:space="preserve">Tempurature - Subject 4</w:t>
       </w:r>
     </w:p>
     <w:p>
@@ -2035,7 +1945,7 @@
           <wp:inline distB="114300" distT="114300" distL="114300" distR="114300">
             <wp:extent cx="2743200" cy="2057400"/>
             <wp:effectExtent b="0" l="0" r="0" t="0"/>
-            <wp:docPr id="4" name="image3.png"/>
+            <wp:docPr id="3" name="image3.png"/>
             <a:graphic>
               <a:graphicData uri="http://schemas.openxmlformats.org/drawingml/2006/picture">
                 <pic:pic>
@@ -2073,23 +1983,19 @@
     <w:p>
       <w:pPr>
         <w:spacing w:after="120" w:before="20" w:lineRule="auto"/>
-        <w:jc w:val="both"/>
-        <w:rPr>
-          <w:rFonts w:ascii="Linux Libertine" w:cs="Linux Libertine" w:eastAsia="Linux Libertine" w:hAnsi="Linux Libertine"/>
-          <w:b w:val="1"/>
-        </w:rPr>
-      </w:pPr>
-      <w:r>
-        <w:rPr>
-          <w:rFonts w:ascii="Linux Libertine" w:cs="Linux Libertine" w:eastAsia="Linux Libertine" w:hAnsi="Linux Libertine"/>
-          <w:rtl w:val="0"/>
-        </w:rPr>
-        <w:t xml:space="preserve">EDA Description...</w:t>
-      </w:r>
-      <w:r>
-        <w:rPr>
-          <w:rtl w:val="0"/>
-        </w:rPr>
+        <w:jc w:val="center"/>
+        <w:rPr>
+          <w:rFonts w:ascii="Linux Libertine" w:cs="Linux Libertine" w:eastAsia="Linux Libertine" w:hAnsi="Linux Libertine"/>
+          <w:b w:val="1"/>
+        </w:rPr>
+      </w:pPr>
+      <w:r>
+        <w:rPr>
+          <w:rFonts w:ascii="Linux Libertine" w:cs="Linux Libertine" w:eastAsia="Linux Libertine" w:hAnsi="Linux Libertine"/>
+          <w:b w:val="1"/>
+          <w:rtl w:val="0"/>
+        </w:rPr>
+        <w:t xml:space="preserve">EDA - Subject 4</w:t>
       </w:r>
     </w:p>
     <w:p>
@@ -2143,12 +2049,12 @@
           <wp:inline distB="114300" distT="114300" distL="114300" distR="114300">
             <wp:extent cx="2743200" cy="2057400"/>
             <wp:effectExtent b="0" l="0" r="0" t="0"/>
-            <wp:docPr id="10" name="image17.png"/>
+            <wp:docPr id="8" name="image14.png"/>
             <a:graphic>
               <a:graphicData uri="http://schemas.openxmlformats.org/drawingml/2006/picture">
                 <pic:pic>
                   <pic:nvPicPr>
-                    <pic:cNvPr id="0" name="image17.png"/>
+                    <pic:cNvPr id="0" name="image14.png"/>
                     <pic:cNvPicPr preferRelativeResize="0"/>
                   </pic:nvPicPr>
                   <pic:blipFill>
@@ -2181,23 +2087,19 @@
     <w:p>
       <w:pPr>
         <w:spacing w:after="120" w:before="20" w:lineRule="auto"/>
-        <w:jc w:val="both"/>
-        <w:rPr>
-          <w:rFonts w:ascii="Linux Libertine" w:cs="Linux Libertine" w:eastAsia="Linux Libertine" w:hAnsi="Linux Libertine"/>
-          <w:b w:val="1"/>
-        </w:rPr>
-      </w:pPr>
-      <w:r>
-        <w:rPr>
-          <w:rFonts w:ascii="Linux Libertine" w:cs="Linux Libertine" w:eastAsia="Linux Libertine" w:hAnsi="Linux Libertine"/>
-          <w:rtl w:val="0"/>
-        </w:rPr>
-        <w:t xml:space="preserve">Label Description...</w:t>
-      </w:r>
-      <w:r>
-        <w:rPr>
-          <w:rtl w:val="0"/>
-        </w:rPr>
+        <w:jc w:val="center"/>
+        <w:rPr>
+          <w:rFonts w:ascii="Linux Libertine" w:cs="Linux Libertine" w:eastAsia="Linux Libertine" w:hAnsi="Linux Libertine"/>
+          <w:b w:val="1"/>
+        </w:rPr>
+      </w:pPr>
+      <w:r>
+        <w:rPr>
+          <w:rFonts w:ascii="Linux Libertine" w:cs="Linux Libertine" w:eastAsia="Linux Libertine" w:hAnsi="Linux Libertine"/>
+          <w:b w:val="1"/>
+          <w:rtl w:val="0"/>
+        </w:rPr>
+        <w:t xml:space="preserve">Protocals - Subject 8</w:t>
       </w:r>
     </w:p>
     <w:p>
@@ -2218,12 +2120,12 @@
           <wp:inline distB="114300" distT="114300" distL="114300" distR="114300">
             <wp:extent cx="2743200" cy="2057400"/>
             <wp:effectExtent b="0" l="0" r="0" t="0"/>
-            <wp:docPr id="17" name="image16.png"/>
+            <wp:docPr id="13" name="image12.png"/>
             <a:graphic>
               <a:graphicData uri="http://schemas.openxmlformats.org/drawingml/2006/picture">
                 <pic:pic>
                   <pic:nvPicPr>
-                    <pic:cNvPr id="0" name="image16.png"/>
+                    <pic:cNvPr id="0" name="image12.png"/>
                     <pic:cNvPicPr preferRelativeResize="0"/>
                   </pic:nvPicPr>
                   <pic:blipFill>
@@ -2256,23 +2158,19 @@
     <w:p>
       <w:pPr>
         <w:spacing w:after="120" w:before="20" w:lineRule="auto"/>
-        <w:jc w:val="both"/>
-        <w:rPr>
-          <w:rFonts w:ascii="Linux Libertine" w:cs="Linux Libertine" w:eastAsia="Linux Libertine" w:hAnsi="Linux Libertine"/>
-          <w:b w:val="1"/>
-        </w:rPr>
-      </w:pPr>
-      <w:r>
-        <w:rPr>
-          <w:rFonts w:ascii="Linux Libertine" w:cs="Linux Libertine" w:eastAsia="Linux Libertine" w:hAnsi="Linux Libertine"/>
-          <w:rtl w:val="0"/>
-        </w:rPr>
-        <w:t xml:space="preserve">Resp Description...</w:t>
-      </w:r>
-      <w:r>
-        <w:rPr>
-          <w:rtl w:val="0"/>
-        </w:rPr>
+        <w:jc w:val="center"/>
+        <w:rPr>
+          <w:rFonts w:ascii="Linux Libertine" w:cs="Linux Libertine" w:eastAsia="Linux Libertine" w:hAnsi="Linux Libertine"/>
+          <w:b w:val="1"/>
+        </w:rPr>
+      </w:pPr>
+      <w:r>
+        <w:rPr>
+          <w:rFonts w:ascii="Linux Libertine" w:cs="Linux Libertine" w:eastAsia="Linux Libertine" w:hAnsi="Linux Libertine"/>
+          <w:b w:val="1"/>
+          <w:rtl w:val="0"/>
+        </w:rPr>
+        <w:t xml:space="preserve">Respiration - Subject 8</w:t>
       </w:r>
     </w:p>
     <w:p>
@@ -2293,12 +2191,12 @@
           <wp:inline distB="114300" distT="114300" distL="114300" distR="114300">
             <wp:extent cx="2743200" cy="2057400"/>
             <wp:effectExtent b="0" l="0" r="0" t="0"/>
-            <wp:docPr id="1" name="image7.png"/>
+            <wp:docPr id="1" name="image13.png"/>
             <a:graphic>
               <a:graphicData uri="http://schemas.openxmlformats.org/drawingml/2006/picture">
                 <pic:pic>
                   <pic:nvPicPr>
-                    <pic:cNvPr id="0" name="image7.png"/>
+                    <pic:cNvPr id="0" name="image13.png"/>
                     <pic:cNvPicPr preferRelativeResize="0"/>
                   </pic:nvPicPr>
                   <pic:blipFill>
@@ -2331,23 +2229,19 @@
     <w:p>
       <w:pPr>
         <w:spacing w:after="120" w:before="20" w:lineRule="auto"/>
-        <w:jc w:val="both"/>
-        <w:rPr>
-          <w:rFonts w:ascii="Linux Libertine" w:cs="Linux Libertine" w:eastAsia="Linux Libertine" w:hAnsi="Linux Libertine"/>
-          <w:b w:val="1"/>
-        </w:rPr>
-      </w:pPr>
-      <w:r>
-        <w:rPr>
-          <w:rFonts w:ascii="Linux Libertine" w:cs="Linux Libertine" w:eastAsia="Linux Libertine" w:hAnsi="Linux Libertine"/>
-          <w:rtl w:val="0"/>
-        </w:rPr>
-        <w:t xml:space="preserve">Temp Description...</w:t>
-      </w:r>
-      <w:r>
-        <w:rPr>
-          <w:rtl w:val="0"/>
-        </w:rPr>
+        <w:jc w:val="center"/>
+        <w:rPr>
+          <w:rFonts w:ascii="Linux Libertine" w:cs="Linux Libertine" w:eastAsia="Linux Libertine" w:hAnsi="Linux Libertine"/>
+          <w:b w:val="1"/>
+        </w:rPr>
+      </w:pPr>
+      <w:r>
+        <w:rPr>
+          <w:rFonts w:ascii="Linux Libertine" w:cs="Linux Libertine" w:eastAsia="Linux Libertine" w:hAnsi="Linux Libertine"/>
+          <w:b w:val="1"/>
+          <w:rtl w:val="0"/>
+        </w:rPr>
+        <w:t xml:space="preserve">Tempurature - Subject 8</w:t>
       </w:r>
     </w:p>
     <w:p>
@@ -2368,12 +2262,12 @@
           <wp:inline distB="114300" distT="114300" distL="114300" distR="114300">
             <wp:extent cx="2743200" cy="2057400"/>
             <wp:effectExtent b="0" l="0" r="0" t="0"/>
-            <wp:docPr id="8" name="image6.png"/>
+            <wp:docPr id="7" name="image7.png"/>
             <a:graphic>
               <a:graphicData uri="http://schemas.openxmlformats.org/drawingml/2006/picture">
                 <pic:pic>
                   <pic:nvPicPr>
-                    <pic:cNvPr id="0" name="image6.png"/>
+                    <pic:cNvPr id="0" name="image7.png"/>
                     <pic:cNvPicPr preferRelativeResize="0"/>
                   </pic:nvPicPr>
                   <pic:blipFill>
@@ -2406,82 +2300,6 @@
     <w:p>
       <w:pPr>
         <w:spacing w:after="120" w:before="20" w:lineRule="auto"/>
-        <w:jc w:val="both"/>
-        <w:rPr>
-          <w:rFonts w:ascii="Linux Libertine" w:cs="Linux Libertine" w:eastAsia="Linux Libertine" w:hAnsi="Linux Libertine"/>
-        </w:rPr>
-      </w:pPr>
-      <w:r>
-        <w:rPr>
-          <w:rFonts w:ascii="Linux Libertine" w:cs="Linux Libertine" w:eastAsia="Linux Libertine" w:hAnsi="Linux Libertine"/>
-          <w:rtl w:val="0"/>
-        </w:rPr>
-        <w:t xml:space="preserve">EDA Description…</w:t>
-      </w:r>
-    </w:p>
-    <w:p>
-      <w:pPr>
-        <w:spacing w:after="120" w:before="20" w:lineRule="auto"/>
-        <w:jc w:val="both"/>
-        <w:rPr>
-          <w:rFonts w:ascii="Linux Libertine" w:cs="Linux Libertine" w:eastAsia="Linux Libertine" w:hAnsi="Linux Libertine"/>
-        </w:rPr>
-      </w:pPr>
-      <w:r>
-        <w:rPr>
-          <w:rtl w:val="0"/>
-        </w:rPr>
-      </w:r>
-    </w:p>
-    <w:p>
-      <w:pPr>
-        <w:spacing w:after="120" w:before="20" w:lineRule="auto"/>
-        <w:jc w:val="both"/>
-        <w:rPr>
-          <w:rFonts w:ascii="Linux Libertine" w:cs="Linux Libertine" w:eastAsia="Linux Libertine" w:hAnsi="Linux Libertine"/>
-        </w:rPr>
-      </w:pPr>
-      <w:r>
-        <w:rPr>
-          <w:rtl w:val="0"/>
-        </w:rPr>
-      </w:r>
-    </w:p>
-    <w:p>
-      <w:pPr>
-        <w:spacing w:after="120" w:before="20" w:lineRule="auto"/>
-        <w:jc w:val="both"/>
-        <w:rPr>
-          <w:rFonts w:ascii="Linux Libertine" w:cs="Linux Libertine" w:eastAsia="Linux Libertine" w:hAnsi="Linux Libertine"/>
-        </w:rPr>
-      </w:pPr>
-      <w:r>
-        <w:rPr>
-          <w:rtl w:val="0"/>
-        </w:rPr>
-      </w:r>
-    </w:p>
-    <w:p>
-      <w:pPr>
-        <w:spacing w:after="120" w:before="20" w:lineRule="auto"/>
-        <w:jc w:val="both"/>
-        <w:rPr>
-          <w:rFonts w:ascii="Linux Libertine" w:cs="Linux Libertine" w:eastAsia="Linux Libertine" w:hAnsi="Linux Libertine"/>
-          <w:b w:val="1"/>
-        </w:rPr>
-      </w:pPr>
-      <w:r>
-        <w:rPr>
-          <w:rFonts w:ascii="Linux Libertine" w:cs="Linux Libertine" w:eastAsia="Linux Libertine" w:hAnsi="Linux Libertine"/>
-          <w:b w:val="1"/>
-          <w:rtl w:val="0"/>
-        </w:rPr>
-        <w:t xml:space="preserve">Subject 11:</w:t>
-      </w:r>
-    </w:p>
-    <w:p>
-      <w:pPr>
-        <w:spacing w:after="120" w:before="20" w:lineRule="auto"/>
         <w:jc w:val="center"/>
         <w:rPr>
           <w:rFonts w:ascii="Linux Libertine" w:cs="Linux Libertine" w:eastAsia="Linux Libertine" w:hAnsi="Linux Libertine"/>
@@ -2492,62 +2310,35 @@
         <w:rPr>
           <w:rFonts w:ascii="Linux Libertine" w:cs="Linux Libertine" w:eastAsia="Linux Libertine" w:hAnsi="Linux Libertine"/>
           <w:b w:val="1"/>
-        </w:rPr>
-        <w:drawing>
-          <wp:inline distB="114300" distT="114300" distL="114300" distR="114300">
-            <wp:extent cx="2743200" cy="2057400"/>
-            <wp:effectExtent b="0" l="0" r="0" t="0"/>
-            <wp:docPr id="13" name="image13.png"/>
-            <a:graphic>
-              <a:graphicData uri="http://schemas.openxmlformats.org/drawingml/2006/picture">
-                <pic:pic>
-                  <pic:nvPicPr>
-                    <pic:cNvPr id="0" name="image13.png"/>
-                    <pic:cNvPicPr preferRelativeResize="0"/>
-                  </pic:nvPicPr>
-                  <pic:blipFill>
-                    <a:blip r:embed="rId30"/>
-                    <a:srcRect b="0" l="0" r="0" t="0"/>
-                    <a:stretch>
-                      <a:fillRect/>
-                    </a:stretch>
-                  </pic:blipFill>
-                  <pic:spPr>
-                    <a:xfrm>
-                      <a:off x="0" y="0"/>
-                      <a:ext cx="2743200" cy="2057400"/>
-                    </a:xfrm>
-                    <a:prstGeom prst="rect"/>
-                    <a:ln/>
-                  </pic:spPr>
-                </pic:pic>
-              </a:graphicData>
-            </a:graphic>
-          </wp:inline>
-        </w:drawing>
-      </w:r>
-      <w:r>
-        <w:rPr>
-          <w:rtl w:val="0"/>
-        </w:rPr>
-      </w:r>
-    </w:p>
-    <w:p>
-      <w:pPr>
-        <w:spacing w:after="120" w:before="20" w:lineRule="auto"/>
-        <w:jc w:val="both"/>
-        <w:rPr>
-          <w:rFonts w:ascii="Linux Libertine" w:cs="Linux Libertine" w:eastAsia="Linux Libertine" w:hAnsi="Linux Libertine"/>
-          <w:b w:val="1"/>
-        </w:rPr>
-      </w:pPr>
-      <w:r>
-        <w:rPr>
-          <w:rFonts w:ascii="Linux Libertine" w:cs="Linux Libertine" w:eastAsia="Linux Libertine" w:hAnsi="Linux Libertine"/>
-          <w:rtl w:val="0"/>
-        </w:rPr>
-        <w:t xml:space="preserve">Label Description...</w:t>
-      </w:r>
+          <w:rtl w:val="0"/>
+        </w:rPr>
+        <w:t xml:space="preserve">EDA - Subject 8</w:t>
+      </w:r>
+    </w:p>
+    <w:p>
+      <w:pPr>
+        <w:spacing w:after="120" w:before="20" w:lineRule="auto"/>
+        <w:jc w:val="both"/>
+        <w:rPr>
+          <w:rFonts w:ascii="Linux Libertine" w:cs="Linux Libertine" w:eastAsia="Linux Libertine" w:hAnsi="Linux Libertine"/>
+          <w:b w:val="1"/>
+        </w:rPr>
+      </w:pPr>
+      <w:r>
+        <w:rPr>
+          <w:rtl w:val="0"/>
+        </w:rPr>
+      </w:r>
+    </w:p>
+    <w:p>
+      <w:pPr>
+        <w:spacing w:after="120" w:before="20" w:lineRule="auto"/>
+        <w:jc w:val="both"/>
+        <w:rPr>
+          <w:rFonts w:ascii="Linux Libertine" w:cs="Linux Libertine" w:eastAsia="Linux Libertine" w:hAnsi="Linux Libertine"/>
+          <w:b w:val="1"/>
+        </w:rPr>
+      </w:pPr>
       <w:r>
         <w:rPr>
           <w:rtl w:val="0"/>
@@ -2565,258 +2356,40 @@
       </w:pPr>
       <w:r>
         <w:rPr>
-          <w:rFonts w:ascii="Linux Libertine" w:cs="Linux Libertine" w:eastAsia="Linux Libertine" w:hAnsi="Linux Libertine"/>
-          <w:b w:val="1"/>
-        </w:rPr>
-        <w:drawing>
-          <wp:inline distB="114300" distT="114300" distL="114300" distR="114300">
-            <wp:extent cx="2743200" cy="2057400"/>
-            <wp:effectExtent b="0" l="0" r="0" t="0"/>
-            <wp:docPr id="9" name="image15.png"/>
-            <a:graphic>
-              <a:graphicData uri="http://schemas.openxmlformats.org/drawingml/2006/picture">
-                <pic:pic>
-                  <pic:nvPicPr>
-                    <pic:cNvPr id="0" name="image15.png"/>
-                    <pic:cNvPicPr preferRelativeResize="0"/>
-                  </pic:nvPicPr>
-                  <pic:blipFill>
-                    <a:blip r:embed="rId31"/>
-                    <a:srcRect b="0" l="0" r="0" t="0"/>
-                    <a:stretch>
-                      <a:fillRect/>
-                    </a:stretch>
-                  </pic:blipFill>
-                  <pic:spPr>
-                    <a:xfrm>
-                      <a:off x="0" y="0"/>
-                      <a:ext cx="2743200" cy="2057400"/>
-                    </a:xfrm>
-                    <a:prstGeom prst="rect"/>
-                    <a:ln/>
-                  </pic:spPr>
-                </pic:pic>
-              </a:graphicData>
-            </a:graphic>
-          </wp:inline>
-        </w:drawing>
-      </w:r>
-      <w:r>
-        <w:rPr>
-          <w:rtl w:val="0"/>
-        </w:rPr>
-      </w:r>
-    </w:p>
-    <w:p>
-      <w:pPr>
-        <w:spacing w:after="120" w:before="20" w:lineRule="auto"/>
-        <w:jc w:val="both"/>
-        <w:rPr>
-          <w:rFonts w:ascii="Linux Libertine" w:cs="Linux Libertine" w:eastAsia="Linux Libertine" w:hAnsi="Linux Libertine"/>
-          <w:b w:val="1"/>
-        </w:rPr>
-      </w:pPr>
-      <w:r>
-        <w:rPr>
-          <w:rFonts w:ascii="Linux Libertine" w:cs="Linux Libertine" w:eastAsia="Linux Libertine" w:hAnsi="Linux Libertine"/>
-          <w:rtl w:val="0"/>
-        </w:rPr>
-        <w:t xml:space="preserve">Description...</w:t>
-      </w:r>
-      <w:r>
-        <w:rPr>
-          <w:rtl w:val="0"/>
-        </w:rPr>
-      </w:r>
-    </w:p>
-    <w:p>
-      <w:pPr>
-        <w:spacing w:after="120" w:before="20" w:lineRule="auto"/>
-        <w:jc w:val="center"/>
-        <w:rPr>
-          <w:rFonts w:ascii="Linux Libertine" w:cs="Linux Libertine" w:eastAsia="Linux Libertine" w:hAnsi="Linux Libertine"/>
-          <w:b w:val="1"/>
-        </w:rPr>
-      </w:pPr>
-      <w:r>
-        <w:rPr>
-          <w:rFonts w:ascii="Linux Libertine" w:cs="Linux Libertine" w:eastAsia="Linux Libertine" w:hAnsi="Linux Libertine"/>
-          <w:b w:val="1"/>
-        </w:rPr>
-        <w:drawing>
-          <wp:inline distB="114300" distT="114300" distL="114300" distR="114300">
-            <wp:extent cx="2743200" cy="2057400"/>
-            <wp:effectExtent b="0" l="0" r="0" t="0"/>
-            <wp:docPr id="2" name="image4.png"/>
-            <a:graphic>
-              <a:graphicData uri="http://schemas.openxmlformats.org/drawingml/2006/picture">
-                <pic:pic>
-                  <pic:nvPicPr>
-                    <pic:cNvPr id="0" name="image4.png"/>
-                    <pic:cNvPicPr preferRelativeResize="0"/>
-                  </pic:nvPicPr>
-                  <pic:blipFill>
-                    <a:blip r:embed="rId32"/>
-                    <a:srcRect b="0" l="0" r="0" t="0"/>
-                    <a:stretch>
-                      <a:fillRect/>
-                    </a:stretch>
-                  </pic:blipFill>
-                  <pic:spPr>
-                    <a:xfrm>
-                      <a:off x="0" y="0"/>
-                      <a:ext cx="2743200" cy="2057400"/>
-                    </a:xfrm>
-                    <a:prstGeom prst="rect"/>
-                    <a:ln/>
-                  </pic:spPr>
-                </pic:pic>
-              </a:graphicData>
-            </a:graphic>
-          </wp:inline>
-        </w:drawing>
-      </w:r>
-      <w:r>
-        <w:rPr>
-          <w:rtl w:val="0"/>
-        </w:rPr>
-      </w:r>
-    </w:p>
-    <w:p>
-      <w:pPr>
-        <w:spacing w:after="120" w:before="20" w:lineRule="auto"/>
-        <w:jc w:val="both"/>
-        <w:rPr>
-          <w:rFonts w:ascii="Linux Libertine" w:cs="Linux Libertine" w:eastAsia="Linux Libertine" w:hAnsi="Linux Libertine"/>
-          <w:b w:val="1"/>
-        </w:rPr>
-      </w:pPr>
-      <w:r>
-        <w:rPr>
-          <w:rFonts w:ascii="Linux Libertine" w:cs="Linux Libertine" w:eastAsia="Linux Libertine" w:hAnsi="Linux Libertine"/>
-          <w:rtl w:val="0"/>
-        </w:rPr>
-        <w:t xml:space="preserve">Description...</w:t>
-      </w:r>
-      <w:r>
-        <w:rPr>
-          <w:rtl w:val="0"/>
-        </w:rPr>
-      </w:r>
-    </w:p>
-    <w:p>
-      <w:pPr>
-        <w:spacing w:after="120" w:before="20" w:lineRule="auto"/>
-        <w:jc w:val="center"/>
-        <w:rPr>
-          <w:rFonts w:ascii="Linux Libertine" w:cs="Linux Libertine" w:eastAsia="Linux Libertine" w:hAnsi="Linux Libertine"/>
-          <w:b w:val="1"/>
-        </w:rPr>
-      </w:pPr>
-      <w:r>
-        <w:rPr>
-          <w:rFonts w:ascii="Linux Libertine" w:cs="Linux Libertine" w:eastAsia="Linux Libertine" w:hAnsi="Linux Libertine"/>
-          <w:b w:val="1"/>
-        </w:rPr>
-        <w:drawing>
-          <wp:inline distB="114300" distT="114300" distL="114300" distR="114300">
-            <wp:extent cx="2743200" cy="2057400"/>
-            <wp:effectExtent b="0" l="0" r="0" t="0"/>
-            <wp:docPr id="16" name="image8.png"/>
-            <a:graphic>
-              <a:graphicData uri="http://schemas.openxmlformats.org/drawingml/2006/picture">
-                <pic:pic>
-                  <pic:nvPicPr>
-                    <pic:cNvPr id="0" name="image8.png"/>
-                    <pic:cNvPicPr preferRelativeResize="0"/>
-                  </pic:nvPicPr>
-                  <pic:blipFill>
-                    <a:blip r:embed="rId33"/>
-                    <a:srcRect b="0" l="0" r="0" t="0"/>
-                    <a:stretch>
-                      <a:fillRect/>
-                    </a:stretch>
-                  </pic:blipFill>
-                  <pic:spPr>
-                    <a:xfrm>
-                      <a:off x="0" y="0"/>
-                      <a:ext cx="2743200" cy="2057400"/>
-                    </a:xfrm>
-                    <a:prstGeom prst="rect"/>
-                    <a:ln/>
-                  </pic:spPr>
-                </pic:pic>
-              </a:graphicData>
-            </a:graphic>
-          </wp:inline>
-        </w:drawing>
-      </w:r>
-      <w:r>
-        <w:rPr>
-          <w:rtl w:val="0"/>
-        </w:rPr>
-      </w:r>
-    </w:p>
-    <w:p>
-      <w:pPr>
-        <w:spacing w:after="120" w:before="20" w:lineRule="auto"/>
-        <w:jc w:val="center"/>
-        <w:rPr>
-          <w:rFonts w:ascii="Linux Libertine" w:cs="Linux Libertine" w:eastAsia="Linux Libertine" w:hAnsi="Linux Libertine"/>
-          <w:b w:val="1"/>
-        </w:rPr>
-      </w:pPr>
-      <w:r>
-        <w:rPr>
-          <w:rtl w:val="0"/>
-        </w:rPr>
-      </w:r>
-    </w:p>
-    <w:p>
-      <w:pPr>
-        <w:spacing w:after="120" w:before="20" w:lineRule="auto"/>
-        <w:jc w:val="both"/>
-        <w:rPr>
-          <w:rFonts w:ascii="Linux Libertine" w:cs="Linux Libertine" w:eastAsia="Linux Libertine" w:hAnsi="Linux Libertine"/>
-          <w:b w:val="1"/>
-        </w:rPr>
-      </w:pPr>
-      <w:r>
-        <w:rPr>
-          <w:rFonts w:ascii="Linux Libertine" w:cs="Linux Libertine" w:eastAsia="Linux Libertine" w:hAnsi="Linux Libertine"/>
-          <w:b w:val="1"/>
-          <w:rtl w:val="0"/>
-        </w:rPr>
-        <w:t xml:space="preserve">Additional Work:</w:t>
-      </w:r>
-    </w:p>
-    <w:p>
-      <w:pPr>
-        <w:spacing w:after="120" w:before="20" w:lineRule="auto"/>
-        <w:jc w:val="center"/>
-        <w:rPr>
-          <w:rFonts w:ascii="Linux Libertine" w:cs="Linux Libertine" w:eastAsia="Linux Libertine" w:hAnsi="Linux Libertine"/>
-          <w:b w:val="1"/>
-        </w:rPr>
-      </w:pPr>
-      <w:r>
-        <w:rPr>
-          <w:rtl w:val="0"/>
-        </w:rPr>
-      </w:r>
-    </w:p>
-    <w:p>
-      <w:pPr>
-        <w:spacing w:after="120" w:before="20" w:lineRule="auto"/>
-        <w:jc w:val="both"/>
-        <w:rPr>
-          <w:rFonts w:ascii="Linux Libertine" w:cs="Linux Libertine" w:eastAsia="Linux Libertine" w:hAnsi="Linux Libertine"/>
-        </w:rPr>
-      </w:pPr>
-      <w:r>
-        <w:rPr>
-          <w:rtl w:val="0"/>
-        </w:rPr>
+          <w:rtl w:val="0"/>
+        </w:rPr>
+      </w:r>
+    </w:p>
+    <w:p>
+      <w:pPr>
+        <w:spacing w:after="120" w:before="20" w:lineRule="auto"/>
+        <w:rPr>
+          <w:rFonts w:ascii="Linux Libertine" w:cs="Linux Libertine" w:eastAsia="Linux Libertine" w:hAnsi="Linux Libertine"/>
+          <w:b w:val="1"/>
+        </w:rPr>
+      </w:pPr>
+      <w:r>
+        <w:rPr>
+          <w:rFonts w:ascii="Linux Libertine" w:cs="Linux Libertine" w:eastAsia="Linux Libertine" w:hAnsi="Linux Libertine"/>
+          <w:b w:val="1"/>
+          <w:rtl w:val="0"/>
+        </w:rPr>
+        <w:t xml:space="preserve">NEXT STEPS - EDA</w:t>
+      </w:r>
+    </w:p>
+    <w:p>
+      <w:pPr>
+        <w:spacing w:after="120" w:before="20" w:lineRule="auto"/>
+        <w:rPr>
+          <w:rFonts w:ascii="Linux Libertine" w:cs="Linux Libertine" w:eastAsia="Linux Libertine" w:hAnsi="Linux Libertine"/>
+        </w:rPr>
+      </w:pPr>
+      <w:r>
+        <w:rPr>
+          <w:rFonts w:ascii="Linux Libertine" w:cs="Linux Libertine" w:eastAsia="Linux Libertine" w:hAnsi="Linux Libertine"/>
+          <w:rtl w:val="0"/>
+        </w:rPr>
+        <w:t xml:space="preserve">To further refine our analysis, we will take additional steps to clean the data - which will involve removal of outliers, possibly deriving additional statistics from the raw data, and excluding irrelevant data (such as protcals 5,6 and 7). Additionally we will work on developing correlation graphs to identify any relationships between sensor readings and the protcals. </w:t>
       </w:r>
     </w:p>
     <w:p>

</xml_diff>